<commit_message>
removed generosi.me from resume since site was taken down
</commit_message>
<xml_diff>
--- a/Nathan's Resume 2014.docx
+++ b/Nathan's Resume 2014.docx
@@ -340,8 +340,6 @@
         </w:rPr>
         <w:t>3.92</w:t>
       </w:r>
-      <w:bookmarkStart w:id="0" w:name="_GoBack"/>
-      <w:bookmarkEnd w:id="0"/>
     </w:p>
     <w:p>
       <w:pPr>
@@ -1317,13 +1315,8 @@
         </w:rPr>
         <w:t xml:space="preserve"> (see: nathanrlapierre.com, </w:t>
       </w:r>
-      <w:r>
-        <w:rPr>
-          <w:sz w:val="22"/>
-          <w:szCs w:val="22"/>
-        </w:rPr>
-        <w:t xml:space="preserve">generosi.me, </w:t>
-      </w:r>
+      <w:bookmarkStart w:id="0" w:name="_GoBack"/>
+      <w:bookmarkEnd w:id="0"/>
       <w:r>
         <w:rPr>
           <w:sz w:val="22"/>
@@ -3522,7 +3515,7 @@
 </file>
 
 <file path=customXml/itemProps1.xml><?xml version="1.0" encoding="utf-8"?>
-<ds:datastoreItem xmlns:ds="http://schemas.openxmlformats.org/officeDocument/2006/customXml" ds:itemID="{4089F34A-A44F-422C-B392-F00EC3581C76}">
+<ds:datastoreItem xmlns:ds="http://schemas.openxmlformats.org/officeDocument/2006/customXml" ds:itemID="{CD596DCB-C981-42B9-A55B-CB01251F0A44}">
   <ds:schemaRefs>
     <ds:schemaRef ds:uri="http://schemas.openxmlformats.org/officeDocument/2006/bibliography"/>
   </ds:schemaRefs>

</xml_diff>